<commit_message>
Se actualiza el manual y las pruebas
</commit_message>
<xml_diff>
--- a/DOCUMENTOS FINALES/Entregas/Manual de Usuario.docx
+++ b/DOCUMENTOS FINALES/Entregas/Manual de Usuario.docx
@@ -256,6 +256,7 @@
         </w:rPr>
         <w:t xml:space="preserve"> de </w:t>
       </w:r>
+      <w:proofErr w:type="gramStart"/>
       <w:r>
         <w:rPr>
           <w:rFonts w:ascii="Arial" w:hAnsi="Arial" w:cs="Arial"/>
@@ -264,6 +265,7 @@
         </w:rPr>
         <w:t>Agosto</w:t>
       </w:r>
+      <w:proofErr w:type="gramEnd"/>
       <w:r>
         <w:rPr>
           <w:rFonts w:ascii="Arial" w:hAnsi="Arial" w:cs="Arial"/>
@@ -1315,8 +1317,6 @@
           <w:rFonts w:ascii="Verdana" w:hAnsi="Verdana"/>
         </w:rPr>
       </w:pPr>
-      <w:bookmarkStart w:id="2" w:name="_GoBack"/>
-      <w:bookmarkEnd w:id="2"/>
     </w:p>
     <w:p>
       <w:pPr>
@@ -2634,7 +2634,7 @@
           <w:szCs w:val="24"/>
         </w:rPr>
       </w:pPr>
-      <w:bookmarkStart w:id="3" w:name="_Toc494016383"/>
+      <w:bookmarkStart w:id="2" w:name="_Toc494016383"/>
       <w:r>
         <w:rPr>
           <w:rFonts w:ascii="Arial" w:hAnsi="Arial" w:cs="Arial"/>
@@ -2664,7 +2664,7 @@
         </w:rPr>
         <w:t>?</w:t>
       </w:r>
-      <w:bookmarkEnd w:id="3"/>
+      <w:bookmarkEnd w:id="2"/>
     </w:p>
     <w:p>
       <w:pPr>
@@ -3783,7 +3783,7 @@
           <w:szCs w:val="24"/>
         </w:rPr>
       </w:pPr>
-      <w:bookmarkStart w:id="4" w:name="_Toc494016384"/>
+      <w:bookmarkStart w:id="3" w:name="_Toc494016384"/>
       <w:r>
         <w:rPr>
           <w:rFonts w:ascii="Arial" w:hAnsi="Arial" w:cs="Arial"/>
@@ -3793,7 +3793,7 @@
         </w:rPr>
         <w:t>¿Qué hacer si quieres ver tu perfil?</w:t>
       </w:r>
-      <w:bookmarkEnd w:id="4"/>
+      <w:bookmarkEnd w:id="3"/>
     </w:p>
     <w:p>
       <w:pPr>
@@ -5869,16 +5869,7 @@
           <w:szCs w:val="24"/>
         </w:rPr>
       </w:pPr>
-      <w:bookmarkStart w:id="5" w:name="_Toc494016385"/>
-      <w:r>
-        <w:rPr>
-          <w:rFonts w:ascii="Arial" w:hAnsi="Arial" w:cs="Arial"/>
-          <w:color w:val="auto"/>
-          <w:sz w:val="24"/>
-          <w:szCs w:val="24"/>
-        </w:rPr>
-        <w:t xml:space="preserve">5. </w:t>
-      </w:r>
+      <w:bookmarkStart w:id="4" w:name="_Toc494016385"/>
       <w:r>
         <w:rPr>
           <w:rFonts w:ascii="Arial" w:hAnsi="Arial" w:cs="Arial"/>
@@ -5887,9 +5878,28 @@
           <w:sz w:val="24"/>
           <w:szCs w:val="24"/>
         </w:rPr>
+        <w:t>5.</w:t>
+      </w:r>
+      <w:r>
+        <w:rPr>
+          <w:rFonts w:ascii="Arial" w:hAnsi="Arial" w:cs="Arial"/>
+          <w:color w:val="auto"/>
+          <w:sz w:val="24"/>
+          <w:szCs w:val="24"/>
+        </w:rPr>
+        <w:t xml:space="preserve"> </w:t>
+      </w:r>
+      <w:r>
+        <w:rPr>
+          <w:rFonts w:ascii="Arial" w:hAnsi="Arial" w:cs="Arial"/>
+          <w:b/>
+          <w:color w:val="auto"/>
+          <w:sz w:val="24"/>
+          <w:szCs w:val="24"/>
+        </w:rPr>
         <w:t>¿Qué hacer si quieres ver las publicaciones de otros usuarios?</w:t>
       </w:r>
-      <w:bookmarkEnd w:id="5"/>
+      <w:bookmarkEnd w:id="4"/>
     </w:p>
     <w:p/>
     <w:p>
@@ -6323,7 +6333,7 @@
           <w:szCs w:val="24"/>
         </w:rPr>
       </w:pPr>
-      <w:bookmarkStart w:id="6" w:name="_Toc494016386"/>
+      <w:bookmarkStart w:id="5" w:name="_Toc494016386"/>
       <w:r>
         <w:rPr>
           <w:rFonts w:ascii="Arial" w:hAnsi="Arial" w:cs="Arial"/>
@@ -6344,7 +6354,7 @@
         </w:rPr>
         <w:t>¿Qué hacer si perdiste o encontraste un objeto?</w:t>
       </w:r>
-      <w:bookmarkEnd w:id="6"/>
+      <w:bookmarkEnd w:id="5"/>
     </w:p>
     <w:p>
       <w:pPr>
@@ -8291,6 +8301,243 @@
         </w:drawing>
       </w:r>
     </w:p>
+    <w:p>
+      <w:pPr>
+        <w:pStyle w:val="Prrafodelista"/>
+        <w:ind w:left="708"/>
+        <w:jc w:val="both"/>
+        <w:rPr>
+          <w:rFonts w:ascii="Arial" w:hAnsi="Arial" w:cs="Arial"/>
+          <w:sz w:val="24"/>
+          <w:szCs w:val="24"/>
+        </w:rPr>
+      </w:pPr>
+    </w:p>
+    <w:p>
+      <w:pPr>
+        <w:pStyle w:val="Prrafodelista"/>
+        <w:ind w:left="708"/>
+        <w:jc w:val="both"/>
+        <w:rPr>
+          <w:rFonts w:ascii="Arial" w:hAnsi="Arial" w:cs="Arial"/>
+          <w:sz w:val="24"/>
+          <w:szCs w:val="24"/>
+        </w:rPr>
+      </w:pPr>
+    </w:p>
+    <w:p>
+      <w:pPr>
+        <w:pStyle w:val="Prrafodelista"/>
+        <w:ind w:left="708"/>
+        <w:jc w:val="both"/>
+        <w:rPr>
+          <w:rFonts w:ascii="Arial" w:hAnsi="Arial" w:cs="Arial"/>
+          <w:sz w:val="24"/>
+          <w:szCs w:val="24"/>
+        </w:rPr>
+      </w:pPr>
+    </w:p>
+    <w:p>
+      <w:pPr>
+        <w:pStyle w:val="Prrafodelista"/>
+        <w:ind w:left="708"/>
+        <w:jc w:val="both"/>
+        <w:rPr>
+          <w:rFonts w:ascii="Arial" w:hAnsi="Arial" w:cs="Arial"/>
+          <w:sz w:val="24"/>
+          <w:szCs w:val="24"/>
+        </w:rPr>
+      </w:pPr>
+    </w:p>
+    <w:p>
+      <w:pPr>
+        <w:jc w:val="both"/>
+        <w:rPr>
+          <w:rFonts w:ascii="Arial" w:hAnsi="Arial" w:cs="Arial"/>
+          <w:b/>
+          <w:sz w:val="24"/>
+          <w:szCs w:val="24"/>
+        </w:rPr>
+      </w:pPr>
+      <w:r>
+        <w:rPr>
+          <w:rFonts w:ascii="Arial" w:hAnsi="Arial" w:cs="Arial"/>
+          <w:b/>
+          <w:sz w:val="24"/>
+          <w:szCs w:val="24"/>
+        </w:rPr>
+        <w:t xml:space="preserve">7. </w:t>
+      </w:r>
+      <w:r>
+        <w:rPr>
+          <w:rFonts w:ascii="Arial" w:hAnsi="Arial" w:cs="Arial"/>
+          <w:b/>
+          <w:sz w:val="24"/>
+          <w:szCs w:val="24"/>
+        </w:rPr>
+        <w:t>¿Qué hacer si quieres contactar un usuario que publico un anuncio?</w:t>
+      </w:r>
+    </w:p>
+    <w:p>
+      <w:pPr>
+        <w:pStyle w:val="Prrafodelista"/>
+        <w:ind w:left="2160"/>
+        <w:jc w:val="both"/>
+        <w:rPr>
+          <w:rFonts w:ascii="Arial" w:hAnsi="Arial" w:cs="Arial"/>
+          <w:b/>
+          <w:sz w:val="24"/>
+          <w:szCs w:val="24"/>
+        </w:rPr>
+      </w:pPr>
+    </w:p>
+    <w:p>
+      <w:pPr>
+        <w:pStyle w:val="Prrafodelista"/>
+        <w:numPr>
+          <w:ilvl w:val="0"/>
+          <w:numId w:val="3"/>
+        </w:numPr>
+        <w:jc w:val="both"/>
+        <w:rPr>
+          <w:rFonts w:ascii="Arial" w:hAnsi="Arial" w:cs="Arial"/>
+          <w:b/>
+          <w:sz w:val="24"/>
+          <w:szCs w:val="24"/>
+        </w:rPr>
+      </w:pPr>
+      <w:r>
+        <w:rPr>
+          <w:rFonts w:ascii="Arial" w:hAnsi="Arial" w:cs="Arial"/>
+          <w:sz w:val="24"/>
+          <w:szCs w:val="24"/>
+        </w:rPr>
+        <w:t>Debes entrar a los detalles de la publicación que te interesa, una vez te encuentres en los detalles de la publicación debes seleccionar el botón enviar mensaje.</w:t>
+      </w:r>
+    </w:p>
+    <w:p>
+      <w:pPr>
+        <w:pStyle w:val="Prrafodelista"/>
+        <w:numPr>
+          <w:ilvl w:val="0"/>
+          <w:numId w:val="3"/>
+        </w:numPr>
+        <w:jc w:val="both"/>
+        <w:rPr>
+          <w:rFonts w:ascii="Arial" w:hAnsi="Arial" w:cs="Arial"/>
+          <w:b/>
+          <w:sz w:val="24"/>
+          <w:szCs w:val="24"/>
+        </w:rPr>
+      </w:pPr>
+      <w:r>
+        <w:rPr>
+          <w:rFonts w:ascii="Arial" w:hAnsi="Arial" w:cs="Arial"/>
+          <w:sz w:val="24"/>
+          <w:szCs w:val="24"/>
+        </w:rPr>
+        <w:t>Cuando se despliegue la ventana de conversación entre tú y el usuario que realizo la publicación también podrás enviar mensajes a el usuario y recibirlos por medio del cuadro texto.</w:t>
+      </w:r>
+    </w:p>
+    <w:p>
+      <w:pPr>
+        <w:pStyle w:val="Prrafodelista"/>
+        <w:ind w:left="1800"/>
+        <w:jc w:val="both"/>
+        <w:rPr>
+          <w:rFonts w:ascii="Arial" w:hAnsi="Arial" w:cs="Arial"/>
+          <w:sz w:val="24"/>
+          <w:szCs w:val="24"/>
+        </w:rPr>
+      </w:pPr>
+    </w:p>
+    <w:p>
+      <w:pPr>
+        <w:pStyle w:val="Prrafodelista"/>
+        <w:ind w:left="0"/>
+        <w:jc w:val="both"/>
+        <w:rPr>
+          <w:rFonts w:ascii="Arial" w:hAnsi="Arial" w:cs="Arial"/>
+          <w:b/>
+          <w:sz w:val="24"/>
+          <w:szCs w:val="24"/>
+        </w:rPr>
+      </w:pPr>
+      <w:r>
+        <w:rPr>
+          <w:rFonts w:ascii="Arial" w:hAnsi="Arial" w:cs="Arial"/>
+          <w:b/>
+          <w:sz w:val="24"/>
+          <w:szCs w:val="24"/>
+        </w:rPr>
+        <w:t>8. ¿Qué hacer si quieres ver los nuevos eventos que sucedieron en tu perfil?</w:t>
+      </w:r>
+    </w:p>
+    <w:p>
+      <w:pPr>
+        <w:pStyle w:val="Prrafodelista"/>
+        <w:ind w:left="0"/>
+        <w:jc w:val="both"/>
+        <w:rPr>
+          <w:rFonts w:ascii="Arial" w:hAnsi="Arial" w:cs="Arial"/>
+          <w:b/>
+          <w:sz w:val="24"/>
+          <w:szCs w:val="24"/>
+        </w:rPr>
+      </w:pPr>
+    </w:p>
+    <w:p>
+      <w:pPr>
+        <w:pStyle w:val="Prrafodelista"/>
+        <w:numPr>
+          <w:ilvl w:val="0"/>
+          <w:numId w:val="6"/>
+        </w:numPr>
+        <w:jc w:val="both"/>
+        <w:rPr>
+          <w:rFonts w:ascii="Arial" w:hAnsi="Arial" w:cs="Arial"/>
+          <w:b/>
+          <w:sz w:val="24"/>
+          <w:szCs w:val="24"/>
+        </w:rPr>
+      </w:pPr>
+      <w:r>
+        <w:rPr>
+          <w:rFonts w:ascii="Arial" w:hAnsi="Arial" w:cs="Arial"/>
+          <w:sz w:val="24"/>
+          <w:szCs w:val="24"/>
+        </w:rPr>
+        <w:t xml:space="preserve">Debes ingresar a el aplicativo </w:t>
+      </w:r>
+      <w:proofErr w:type="spellStart"/>
+      <w:r>
+        <w:rPr>
+          <w:rFonts w:ascii="Arial" w:hAnsi="Arial" w:cs="Arial"/>
+          <w:sz w:val="24"/>
+          <w:szCs w:val="24"/>
+        </w:rPr>
+        <w:t>FiMe</w:t>
+      </w:r>
+      <w:proofErr w:type="spellEnd"/>
+      <w:r>
+        <w:rPr>
+          <w:rFonts w:ascii="Arial" w:hAnsi="Arial" w:cs="Arial"/>
+          <w:sz w:val="24"/>
+          <w:szCs w:val="24"/>
+        </w:rPr>
+        <w:t xml:space="preserve"> una vez </w:t>
+      </w:r>
+      <w:r>
+        <w:rPr>
+          <w:rFonts w:ascii="Arial" w:hAnsi="Arial" w:cs="Arial"/>
+          <w:sz w:val="24"/>
+          <w:szCs w:val="24"/>
+        </w:rPr>
+        <w:t>en el aplicativo te dirigirás a la parte superior derecha de la ventana y seleccionaras la opción notificaciones una vez selecciones la opción se desplegara la lista de los nuevos eventos que han ocurrido en tu perfil.</w:t>
+      </w:r>
+      <w:bookmarkStart w:id="6" w:name="_GoBack"/>
+      <w:bookmarkEnd w:id="6"/>
+    </w:p>
     <w:sectPr>
       <w:footerReference w:type="default" r:id="rId24"/>
       <w:pgSz w:w="12240" w:h="15840"/>
@@ -8338,6 +8585,7 @@
         <w:docPartUnique/>
       </w:docPartObj>
     </w:sdtPr>
+    <w:sdtEndPr/>
     <w:sdtContent>
       <w:p>
         <w:pPr>
@@ -8604,6 +8852,119 @@
     </w:lvl>
   </w:abstractNum>
   <w:abstractNum w:abstractNumId="2" w15:restartNumberingAfterBreak="0">
+    <w:nsid w:val="4A9624F3"/>
+    <w:multiLevelType w:val="hybridMultilevel"/>
+    <w:tmpl w:val="504CFB82"/>
+    <w:lvl w:ilvl="0" w:tplc="240A0001">
+      <w:start w:val="1"/>
+      <w:numFmt w:val="bullet"/>
+      <w:lvlText w:val=""/>
+      <w:lvlJc w:val="left"/>
+      <w:pPr>
+        <w:ind w:left="1776" w:hanging="360"/>
+      </w:pPr>
+      <w:rPr>
+        <w:rFonts w:ascii="Symbol" w:hAnsi="Symbol" w:hint="default"/>
+      </w:rPr>
+    </w:lvl>
+    <w:lvl w:ilvl="1" w:tplc="240A0003" w:tentative="1">
+      <w:start w:val="1"/>
+      <w:numFmt w:val="bullet"/>
+      <w:lvlText w:val="o"/>
+      <w:lvlJc w:val="left"/>
+      <w:pPr>
+        <w:ind w:left="2496" w:hanging="360"/>
+      </w:pPr>
+      <w:rPr>
+        <w:rFonts w:ascii="Courier New" w:hAnsi="Courier New" w:cs="Courier New" w:hint="default"/>
+      </w:rPr>
+    </w:lvl>
+    <w:lvl w:ilvl="2" w:tplc="240A0005" w:tentative="1">
+      <w:start w:val="1"/>
+      <w:numFmt w:val="bullet"/>
+      <w:lvlText w:val=""/>
+      <w:lvlJc w:val="left"/>
+      <w:pPr>
+        <w:ind w:left="3216" w:hanging="360"/>
+      </w:pPr>
+      <w:rPr>
+        <w:rFonts w:ascii="Wingdings" w:hAnsi="Wingdings" w:hint="default"/>
+      </w:rPr>
+    </w:lvl>
+    <w:lvl w:ilvl="3" w:tplc="240A0001" w:tentative="1">
+      <w:start w:val="1"/>
+      <w:numFmt w:val="bullet"/>
+      <w:lvlText w:val=""/>
+      <w:lvlJc w:val="left"/>
+      <w:pPr>
+        <w:ind w:left="3936" w:hanging="360"/>
+      </w:pPr>
+      <w:rPr>
+        <w:rFonts w:ascii="Symbol" w:hAnsi="Symbol" w:hint="default"/>
+      </w:rPr>
+    </w:lvl>
+    <w:lvl w:ilvl="4" w:tplc="240A0003" w:tentative="1">
+      <w:start w:val="1"/>
+      <w:numFmt w:val="bullet"/>
+      <w:lvlText w:val="o"/>
+      <w:lvlJc w:val="left"/>
+      <w:pPr>
+        <w:ind w:left="4656" w:hanging="360"/>
+      </w:pPr>
+      <w:rPr>
+        <w:rFonts w:ascii="Courier New" w:hAnsi="Courier New" w:cs="Courier New" w:hint="default"/>
+      </w:rPr>
+    </w:lvl>
+    <w:lvl w:ilvl="5" w:tplc="240A0005" w:tentative="1">
+      <w:start w:val="1"/>
+      <w:numFmt w:val="bullet"/>
+      <w:lvlText w:val=""/>
+      <w:lvlJc w:val="left"/>
+      <w:pPr>
+        <w:ind w:left="5376" w:hanging="360"/>
+      </w:pPr>
+      <w:rPr>
+        <w:rFonts w:ascii="Wingdings" w:hAnsi="Wingdings" w:hint="default"/>
+      </w:rPr>
+    </w:lvl>
+    <w:lvl w:ilvl="6" w:tplc="240A0001" w:tentative="1">
+      <w:start w:val="1"/>
+      <w:numFmt w:val="bullet"/>
+      <w:lvlText w:val=""/>
+      <w:lvlJc w:val="left"/>
+      <w:pPr>
+        <w:ind w:left="6096" w:hanging="360"/>
+      </w:pPr>
+      <w:rPr>
+        <w:rFonts w:ascii="Symbol" w:hAnsi="Symbol" w:hint="default"/>
+      </w:rPr>
+    </w:lvl>
+    <w:lvl w:ilvl="7" w:tplc="240A0003" w:tentative="1">
+      <w:start w:val="1"/>
+      <w:numFmt w:val="bullet"/>
+      <w:lvlText w:val="o"/>
+      <w:lvlJc w:val="left"/>
+      <w:pPr>
+        <w:ind w:left="6816" w:hanging="360"/>
+      </w:pPr>
+      <w:rPr>
+        <w:rFonts w:ascii="Courier New" w:hAnsi="Courier New" w:cs="Courier New" w:hint="default"/>
+      </w:rPr>
+    </w:lvl>
+    <w:lvl w:ilvl="8" w:tplc="240A0005" w:tentative="1">
+      <w:start w:val="1"/>
+      <w:numFmt w:val="bullet"/>
+      <w:lvlText w:val=""/>
+      <w:lvlJc w:val="left"/>
+      <w:pPr>
+        <w:ind w:left="7536" w:hanging="360"/>
+      </w:pPr>
+      <w:rPr>
+        <w:rFonts w:ascii="Wingdings" w:hAnsi="Wingdings" w:hint="default"/>
+      </w:rPr>
+    </w:lvl>
+  </w:abstractNum>
+  <w:abstractNum w:abstractNumId="3" w15:restartNumberingAfterBreak="0">
     <w:nsid w:val="585F787F"/>
     <w:multiLevelType w:val="hybridMultilevel"/>
     <w:tmpl w:val="695C50C6"/>
@@ -8692,10 +9053,10 @@
       </w:pPr>
     </w:lvl>
   </w:abstractNum>
-  <w:abstractNum w:abstractNumId="3" w15:restartNumberingAfterBreak="0">
+  <w:abstractNum w:abstractNumId="4" w15:restartNumberingAfterBreak="0">
     <w:nsid w:val="711340D8"/>
     <w:multiLevelType w:val="hybridMultilevel"/>
-    <w:tmpl w:val="61D80D20"/>
+    <w:tmpl w:val="CE10F66C"/>
     <w:lvl w:ilvl="0" w:tplc="240A0001">
       <w:start w:val="1"/>
       <w:numFmt w:val="bullet"/>
@@ -8805,7 +9166,7 @@
       </w:rPr>
     </w:lvl>
   </w:abstractNum>
-  <w:abstractNum w:abstractNumId="4" w15:restartNumberingAfterBreak="0">
+  <w:abstractNum w:abstractNumId="5" w15:restartNumberingAfterBreak="0">
     <w:nsid w:val="7C797E13"/>
     <w:multiLevelType w:val="hybridMultilevel"/>
     <w:tmpl w:val="1E400922"/>
@@ -8898,15 +9259,18 @@
     <w:abstractNumId w:val="1"/>
   </w:num>
   <w:num w:numId="2">
-    <w:abstractNumId w:val="4"/>
+    <w:abstractNumId w:val="5"/>
   </w:num>
   <w:num w:numId="3">
-    <w:abstractNumId w:val="3"/>
+    <w:abstractNumId w:val="4"/>
   </w:num>
   <w:num w:numId="4">
     <w:abstractNumId w:val="0"/>
   </w:num>
   <w:num w:numId="5">
+    <w:abstractNumId w:val="3"/>
+  </w:num>
+  <w:num w:numId="6">
     <w:abstractNumId w:val="2"/>
   </w:num>
 </w:numbering>
@@ -9825,7 +10189,7 @@
 </file>
 
 <file path=customXml/itemProps1.xml><?xml version="1.0" encoding="utf-8"?>
-<ds:datastoreItem xmlns:ds="http://schemas.openxmlformats.org/officeDocument/2006/customXml" ds:itemID="{8AB07321-7A06-44BD-BF99-B980A393D1FE}">
+<ds:datastoreItem xmlns:ds="http://schemas.openxmlformats.org/officeDocument/2006/customXml" ds:itemID="{1DBF37D9-12BF-4CAB-91EC-E2FF75E239F7}">
   <ds:schemaRefs>
     <ds:schemaRef ds:uri="http://schemas.openxmlformats.org/officeDocument/2006/bibliography"/>
   </ds:schemaRefs>

</xml_diff>